<commit_message>
Inicio Dashboard Power BI
</commit_message>
<xml_diff>
--- a/Docs/Product Backlog API 2025-2 - LOG2 Noite.docx
+++ b/Docs/Product Backlog API 2025-2 - LOG2 Noite.docx
@@ -121,7 +121,6 @@
                 <w:lang w:eastAsia="pt-BR"/>
               </w:rPr>
             </w:pPr>
-            <w:proofErr w:type="spellStart"/>
             <w:r>
               <w:rPr>
                 <w:rFonts w:ascii="Times New Roman" w:eastAsia="Times New Roman" w:hAnsi="Times New Roman" w:cs="Times New Roman"/>
@@ -131,19 +130,7 @@
                 <w:szCs w:val="28"/>
                 <w:lang w:eastAsia="pt-BR"/>
               </w:rPr>
-              <w:t>User</w:t>
-            </w:r>
-            <w:proofErr w:type="spellEnd"/>
-            <w:r>
-              <w:rPr>
-                <w:rFonts w:ascii="Times New Roman" w:eastAsia="Times New Roman" w:hAnsi="Times New Roman" w:cs="Times New Roman"/>
-                <w:b/>
-                <w:bCs/>
-                <w:sz w:val="28"/>
-                <w:szCs w:val="28"/>
-                <w:lang w:eastAsia="pt-BR"/>
-              </w:rPr>
-              <w:t xml:space="preserve"> Stories</w:t>
+              <w:t>User Stories</w:t>
             </w:r>
           </w:p>
         </w:tc>
@@ -342,8 +329,6 @@
             </w:r>
           </w:p>
         </w:tc>
-        <w:bookmarkStart w:id="0" w:name="_GoBack"/>
-        <w:bookmarkEnd w:id="0"/>
       </w:tr>
       <w:tr>
         <w:trPr>
@@ -1459,7 +1444,7 @@
                 <w:szCs w:val="24"/>
                 <w:lang w:eastAsia="pt-BR"/>
               </w:rPr>
-              <w:t>1</w:t>
+              <w:t>2</w:t>
             </w:r>
           </w:p>
         </w:tc>
@@ -1777,8 +1762,10 @@
                 <w:szCs w:val="24"/>
                 <w:lang w:eastAsia="pt-BR"/>
               </w:rPr>
-              <w:t>1</w:t>
-            </w:r>
+              <w:t>2</w:t>
+            </w:r>
+            <w:bookmarkStart w:id="0" w:name="_GoBack"/>
+            <w:bookmarkEnd w:id="0"/>
           </w:p>
         </w:tc>
       </w:tr>
@@ -3061,6 +3048,7 @@
     <w:lsdException w:name="HTML Sample" w:semiHidden="1" w:unhideWhenUsed="1"/>
     <w:lsdException w:name="HTML Typewriter" w:semiHidden="1" w:unhideWhenUsed="1"/>
     <w:lsdException w:name="HTML Variable" w:semiHidden="1" w:unhideWhenUsed="1"/>
+    <w:lsdException w:name="Normal Table" w:semiHidden="1" w:unhideWhenUsed="1"/>
     <w:lsdException w:name="annotation subject" w:semiHidden="1" w:unhideWhenUsed="1"/>
     <w:lsdException w:name="No List" w:semiHidden="1" w:unhideWhenUsed="1"/>
     <w:lsdException w:name="Outline List 1" w:semiHidden="1" w:unhideWhenUsed="1"/>
@@ -3107,8 +3095,10 @@
     <w:lsdException w:name="Table Subtle 2" w:semiHidden="1" w:unhideWhenUsed="1"/>
     <w:lsdException w:name="Table Web 1" w:semiHidden="1" w:unhideWhenUsed="1"/>
     <w:lsdException w:name="Table Web 2" w:semiHidden="1" w:unhideWhenUsed="1"/>
+    <w:lsdException w:name="Table Web 3" w:semiHidden="1" w:unhideWhenUsed="1"/>
     <w:lsdException w:name="Balloon Text" w:semiHidden="1" w:unhideWhenUsed="1"/>
     <w:lsdException w:name="Table Grid" w:uiPriority="39"/>
+    <w:lsdException w:name="Table Theme" w:semiHidden="1" w:unhideWhenUsed="1"/>
     <w:lsdException w:name="Placeholder Text" w:semiHidden="1"/>
     <w:lsdException w:name="No Spacing" w:uiPriority="1" w:qFormat="1"/>
     <w:lsdException w:name="Light Shading" w:uiPriority="60"/>

</xml_diff>